<commit_message>
Added blocks for neg and aff
</commit_message>
<xml_diff>
--- a/Blocks.docx
+++ b/Blocks.docx
@@ -13,7 +13,7 @@
     <w:p/>
     <w:p>
       <w:pPr>
-        <w:pStyle w:val="Heading2"/>
+        <w:pStyle w:val="Heading3"/>
       </w:pPr>
       <w:r>
         <w:lastRenderedPageBreak/>
@@ -23,22 +23,246 @@
     <w:p>
       <w:pPr>
         <w:pStyle w:val="Heading3"/>
-      </w:pPr>
+        <w:jc w:val="left"/>
+      </w:pPr>
+      <w:proofErr w:type="spellStart"/>
+      <w:r>
+        <w:t>Pricacy</w:t>
+      </w:r>
+      <w:proofErr w:type="spellEnd"/>
+      <w:r>
+        <w:t xml:space="preserve"> Block:</w:t>
+      </w:r>
+      <w:r>
+        <w:t xml:space="preserve"> </w:t>
+      </w:r>
+    </w:p>
+    <w:p/>
+    <w:p>
+      <w:r>
+        <w:t>http://www.nbcnews.com/id/15221095/ns/technology_and_science-privacy_lost/t/privacy-under-attack-does-anybody-care/#</w:t>
+      </w:r>
+      <w:proofErr w:type="gramStart"/>
+      <w:r>
+        <w:t>.WB3cnxIrKu4</w:t>
+      </w:r>
+      <w:proofErr w:type="gramEnd"/>
     </w:p>
     <w:p>
       <w:pPr>
-        <w:pStyle w:val="Heading2"/>
-      </w:pPr>
-      <w:r>
-        <w:t>Negation:</w:t>
+        <w:pStyle w:val="Heading3"/>
+        <w:jc w:val="left"/>
+      </w:pPr>
+      <w:r>
+        <w:t>Sullivan 06</w:t>
       </w:r>
     </w:p>
     <w:p>
-      <w:r>
+      <w:pPr>
+        <w:pStyle w:val="Heading3"/>
+        <w:jc w:val="left"/>
+      </w:pPr>
+      <w:r>
+        <w:rPr>
+          <w:rStyle w:val="Heading4Char"/>
+          <w:b/>
+        </w:rPr>
+        <w:t xml:space="preserve">Only a tiny fraction of Americans – 7 percent, according to a recent survey by The </w:t>
+      </w:r>
+      <w:proofErr w:type="spellStart"/>
+      <w:r>
+        <w:rPr>
+          <w:rStyle w:val="Heading4Char"/>
+          <w:b/>
+        </w:rPr>
+        <w:t>Ponemon</w:t>
+      </w:r>
+      <w:proofErr w:type="spellEnd"/>
+      <w:r>
+        <w:rPr>
+          <w:rStyle w:val="Heading4Char"/>
+          <w:b/>
+        </w:rPr>
+        <w:t xml:space="preserve"> Institute – change any behaviors in an effort to preserve their privacy.  Privacy doesn’t matter to </w:t>
+      </w:r>
+      <w:proofErr w:type="gramStart"/>
+      <w:r>
+        <w:rPr>
+          <w:rStyle w:val="Heading4Char"/>
+          <w:b/>
+        </w:rPr>
+        <w:t>all .</w:t>
+      </w:r>
+      <w:proofErr w:type="gramEnd"/>
+      <w:r>
+        <w:rPr>
+          <w:rStyle w:val="Heading4Char"/>
+        </w:rPr>
+        <w:t xml:space="preserve">  </w:t>
+      </w:r>
+      <w:r>
+        <w:rPr>
+          <w:rStyle w:val="Heading4Char"/>
+          <w:u w:val="none"/>
+        </w:rPr>
+        <w:t>People already realize that someone could essentially reconstruct their whole identity with tools present in the status quo. Therefore judge their argument is in fact working for us because we are addressing what the people want. We are giving them more money in their pockets and a better healthcare service with IOT. Therefore judge</w:t>
+      </w:r>
+      <w:proofErr w:type="gramStart"/>
+      <w:r>
+        <w:rPr>
+          <w:rStyle w:val="Heading4Char"/>
+          <w:u w:val="none"/>
+        </w:rPr>
+        <w:t>,</w:t>
+      </w:r>
+      <w:proofErr w:type="gramEnd"/>
+      <w:r>
+        <w:rPr>
+          <w:rStyle w:val="Heading4Char"/>
+          <w:u w:val="none"/>
+        </w:rPr>
+        <w:t xml:space="preserve"> their contention should be flowed on to the affirmations side because it is a cost unnecessary for this debate in total.</w:t>
+      </w:r>
+    </w:p>
+    <w:p>
+      <w:pPr>
+        <w:pStyle w:val="Heading3"/>
+      </w:pPr>
+      <w:r>
+        <w:t>Negation:</w:t>
+      </w:r>
+    </w:p>
+    <w:p>
+      <w:pPr>
+        <w:rPr>
+          <w:sz w:val="28"/>
+        </w:rPr>
+      </w:pPr>
+      <w:r>
+        <w:rPr>
+          <w:sz w:val="28"/>
+        </w:rPr>
         <w:t xml:space="preserve">Economy Block: </w:t>
+      </w:r>
+    </w:p>
+    <w:p>
+      <w:pPr>
+        <w:rPr>
+          <w:sz w:val="28"/>
+        </w:rPr>
+      </w:pPr>
+      <w:r>
+        <w:rPr>
+          <w:sz w:val="28"/>
+        </w:rPr>
+        <w:t>Environmental</w:t>
+      </w:r>
+      <w:r>
+        <w:rPr>
+          <w:sz w:val="28"/>
+        </w:rPr>
+        <w:t xml:space="preserve"> Block</w:t>
+      </w:r>
+      <w:r>
+        <w:rPr>
+          <w:sz w:val="28"/>
+        </w:rPr>
+        <w:t xml:space="preserve">: </w:t>
       </w:r>
       <w:bookmarkStart w:id="0" w:name="_GoBack"/>
       <w:bookmarkEnd w:id="0"/>
+    </w:p>
+    <w:p>
+      <w:pPr>
+        <w:rPr>
+          <w:rStyle w:val="Style13ptBold"/>
+        </w:rPr>
+      </w:pPr>
+      <w:proofErr w:type="spellStart"/>
+      <w:r>
+        <w:rPr>
+          <w:rStyle w:val="Style13ptBold"/>
+        </w:rPr>
+        <w:t>Flinley</w:t>
+      </w:r>
+      <w:proofErr w:type="spellEnd"/>
+      <w:r>
+        <w:rPr>
+          <w:rStyle w:val="Style13ptBold"/>
+        </w:rPr>
+        <w:t xml:space="preserve"> 14</w:t>
+      </w:r>
+    </w:p>
+    <w:p>
+      <w:pPr>
+        <w:rPr>
+          <w:rStyle w:val="Style13ptBold"/>
+        </w:rPr>
+      </w:pPr>
+      <w:proofErr w:type="gramStart"/>
+      <w:r>
+        <w:rPr>
+          <w:rStyle w:val="Style13ptBold"/>
+        </w:rPr>
+        <w:t>this</w:t>
+      </w:r>
+      <w:proofErr w:type="gramEnd"/>
+      <w:r>
+        <w:rPr>
+          <w:rStyle w:val="Style13ptBold"/>
+        </w:rPr>
+        <w:t xml:space="preserve"> vast network of new online devices could also end up harming the environment. Manufacturing all those gadgets means expending both energy and raw materials. In many cases, they will replace an older breed of devices, which will need to be disposed of (so long, non-smart thermostat). And eventually, every </w:t>
+      </w:r>
+      <w:proofErr w:type="spellStart"/>
+      <w:r>
+        <w:rPr>
+          <w:rStyle w:val="Style13ptBold"/>
+        </w:rPr>
+        <w:t>IoT</w:t>
+      </w:r>
+      <w:proofErr w:type="spellEnd"/>
+      <w:r>
+        <w:rPr>
+          <w:rStyle w:val="Style13ptBold"/>
+        </w:rPr>
+        <w:t xml:space="preserve"> device you buy–and people are predicting there will be hundreds of thousands–will need to be retired too.</w:t>
+      </w:r>
+    </w:p>
+    <w:p>
+      <w:pPr>
+        <w:rPr>
+          <w:rStyle w:val="Style13ptBold"/>
+          <w:b w:val="0"/>
+        </w:rPr>
+      </w:pPr>
+      <w:r>
+        <w:rPr>
+          <w:rStyle w:val="Style13ptBold"/>
+          <w:b w:val="0"/>
+        </w:rPr>
+        <w:t xml:space="preserve">Judge the affirmation is simply ignoring the cost of what IOT does to the environment, they only focus on the </w:t>
+      </w:r>
+      <w:r>
+        <w:rPr>
+          <w:rStyle w:val="Style13ptBold"/>
+          <w:b w:val="0"/>
+        </w:rPr>
+        <w:t>benefits</w:t>
+      </w:r>
+      <w:r>
+        <w:rPr>
+          <w:rStyle w:val="Style13ptBold"/>
+          <w:b w:val="0"/>
+        </w:rPr>
+        <w:t xml:space="preserve"> but they don’t address the fact that the costs would actually balance out the benefits. The same amount of pollution that was supposedly taken away from IOT is created </w:t>
+      </w:r>
+      <w:r>
+        <w:rPr>
+          <w:rStyle w:val="Style13ptBold"/>
+          <w:b w:val="0"/>
+        </w:rPr>
+        <w:t>again with disposal of these devices after they retire. Therefore judge their argument is completely non unique and should be taken off the flow.</w:t>
+      </w:r>
     </w:p>
     <w:sectPr>
       <w:pgSz w:w="12240" w:h="15840"/>
@@ -569,7 +793,7 @@
     <w:name w:val="Normal"/>
     <w:aliases w:val="Normal/Card"/>
     <w:qFormat/>
-    <w:rsid w:val="008246A0"/>
+    <w:rsid w:val="00C007E4"/>
     <w:pPr>
       <w:spacing w:after="160" w:line="259" w:lineRule="auto"/>
     </w:pPr>
@@ -586,7 +810,7 @@
     <w:link w:val="Heading1Char"/>
     <w:uiPriority w:val="9"/>
     <w:qFormat/>
-    <w:rsid w:val="008246A0"/>
+    <w:rsid w:val="00C007E4"/>
     <w:pPr>
       <w:keepNext/>
       <w:keepLines/>
@@ -618,7 +842,7 @@
     <w:uiPriority w:val="9"/>
     <w:unhideWhenUsed/>
     <w:qFormat/>
-    <w:rsid w:val="008246A0"/>
+    <w:rsid w:val="00C007E4"/>
     <w:pPr>
       <w:keepNext/>
       <w:keepLines/>
@@ -645,7 +869,7 @@
     <w:uiPriority w:val="9"/>
     <w:unhideWhenUsed/>
     <w:qFormat/>
-    <w:rsid w:val="008246A0"/>
+    <w:rsid w:val="00C007E4"/>
     <w:pPr>
       <w:keepNext/>
       <w:keepLines/>
@@ -672,7 +896,7 @@
     <w:uiPriority w:val="9"/>
     <w:unhideWhenUsed/>
     <w:qFormat/>
-    <w:rsid w:val="008246A0"/>
+    <w:rsid w:val="00C007E4"/>
     <w:pPr>
       <w:keepNext/>
       <w:keepLines/>
@@ -692,7 +916,7 @@
     <w:uiPriority w:val="1"/>
     <w:semiHidden/>
     <w:unhideWhenUsed/>
-    <w:rsid w:val="008246A0"/>
+    <w:rsid w:val="00C007E4"/>
   </w:style>
   <w:style w:type="table" w:default="1" w:styleId="TableNormal">
     <w:name w:val="Normal Table"/>
@@ -714,7 +938,7 @@
     <w:uiPriority w:val="99"/>
     <w:semiHidden/>
     <w:unhideWhenUsed/>
-    <w:rsid w:val="008246A0"/>
+    <w:rsid w:val="00C007E4"/>
   </w:style>
   <w:style w:type="character" w:customStyle="1" w:styleId="Heading1Char">
     <w:name w:val="Heading 1 Char"/>
@@ -722,7 +946,7 @@
     <w:basedOn w:val="DefaultParagraphFont"/>
     <w:link w:val="Heading1"/>
     <w:uiPriority w:val="9"/>
-    <w:rsid w:val="008246A0"/>
+    <w:rsid w:val="00C007E4"/>
     <w:rPr>
       <w:rFonts w:ascii="Calibri" w:eastAsiaTheme="majorEastAsia" w:hAnsi="Calibri" w:cstheme="majorBidi"/>
       <w:b/>
@@ -737,7 +961,7 @@
     <w:basedOn w:val="DefaultParagraphFont"/>
     <w:link w:val="Heading2"/>
     <w:uiPriority w:val="9"/>
-    <w:rsid w:val="008246A0"/>
+    <w:rsid w:val="00C007E4"/>
     <w:rPr>
       <w:rFonts w:ascii="Calibri" w:eastAsiaTheme="majorEastAsia" w:hAnsi="Calibri" w:cstheme="majorBidi"/>
       <w:b/>
@@ -753,7 +977,7 @@
     <w:basedOn w:val="DefaultParagraphFont"/>
     <w:link w:val="Heading3"/>
     <w:uiPriority w:val="9"/>
-    <w:rsid w:val="008246A0"/>
+    <w:rsid w:val="00C007E4"/>
     <w:rPr>
       <w:rFonts w:ascii="Calibri" w:eastAsiaTheme="majorEastAsia" w:hAnsi="Calibri" w:cstheme="majorBidi"/>
       <w:b/>
@@ -769,7 +993,7 @@
     <w:basedOn w:val="DefaultParagraphFont"/>
     <w:link w:val="Heading4"/>
     <w:uiPriority w:val="9"/>
-    <w:rsid w:val="008246A0"/>
+    <w:rsid w:val="00C007E4"/>
     <w:rPr>
       <w:rFonts w:ascii="Calibri" w:eastAsiaTheme="majorEastAsia" w:hAnsi="Calibri" w:cstheme="majorBidi"/>
       <w:b/>
@@ -784,7 +1008,7 @@
     <w:basedOn w:val="DefaultParagraphFont"/>
     <w:uiPriority w:val="1"/>
     <w:qFormat/>
-    <w:rsid w:val="008246A0"/>
+    <w:rsid w:val="00C007E4"/>
     <w:rPr>
       <w:b/>
       <w:sz w:val="26"/>
@@ -797,7 +1021,7 @@
     <w:basedOn w:val="DefaultParagraphFont"/>
     <w:uiPriority w:val="1"/>
     <w:qFormat/>
-    <w:rsid w:val="008246A0"/>
+    <w:rsid w:val="00C007E4"/>
     <w:rPr>
       <w:b w:val="0"/>
       <w:sz w:val="22"/>
@@ -809,7 +1033,7 @@
     <w:basedOn w:val="DefaultParagraphFont"/>
     <w:uiPriority w:val="20"/>
     <w:qFormat/>
-    <w:rsid w:val="008246A0"/>
+    <w:rsid w:val="00C007E4"/>
     <w:rPr>
       <w:rFonts w:ascii="Calibri" w:hAnsi="Calibri"/>
       <w:b/>
@@ -826,7 +1050,7 @@
     <w:uiPriority w:val="99"/>
     <w:semiHidden/>
     <w:unhideWhenUsed/>
-    <w:rsid w:val="008246A0"/>
+    <w:rsid w:val="00C007E4"/>
     <w:rPr>
       <w:color w:val="auto"/>
       <w:u w:val="none"/>
@@ -838,7 +1062,7 @@
     <w:uiPriority w:val="99"/>
     <w:semiHidden/>
     <w:unhideWhenUsed/>
-    <w:rsid w:val="008246A0"/>
+    <w:rsid w:val="00C007E4"/>
     <w:rPr>
       <w:color w:val="auto"/>
       <w:u w:val="none"/>
@@ -851,7 +1075,7 @@
     <w:uiPriority w:val="99"/>
     <w:semiHidden/>
     <w:unhideWhenUsed/>
-    <w:rsid w:val="008246A0"/>
+    <w:rsid w:val="00C007E4"/>
     <w:pPr>
       <w:spacing w:after="0" w:line="240" w:lineRule="auto"/>
     </w:pPr>
@@ -866,7 +1090,7 @@
     <w:link w:val="DocumentMap"/>
     <w:uiPriority w:val="99"/>
     <w:semiHidden/>
-    <w:rsid w:val="008246A0"/>
+    <w:rsid w:val="00C007E4"/>
     <w:rPr>
       <w:rFonts w:ascii="Lucida Grande" w:hAnsi="Lucida Grande" w:cs="Lucida Grande"/>
     </w:rPr>
@@ -1030,7 +1254,7 @@
     <w:name w:val="Normal"/>
     <w:aliases w:val="Normal/Card"/>
     <w:qFormat/>
-    <w:rsid w:val="008246A0"/>
+    <w:rsid w:val="00C007E4"/>
     <w:pPr>
       <w:spacing w:after="160" w:line="259" w:lineRule="auto"/>
     </w:pPr>
@@ -1047,7 +1271,7 @@
     <w:link w:val="Heading1Char"/>
     <w:uiPriority w:val="9"/>
     <w:qFormat/>
-    <w:rsid w:val="008246A0"/>
+    <w:rsid w:val="00C007E4"/>
     <w:pPr>
       <w:keepNext/>
       <w:keepLines/>
@@ -1079,7 +1303,7 @@
     <w:uiPriority w:val="9"/>
     <w:unhideWhenUsed/>
     <w:qFormat/>
-    <w:rsid w:val="008246A0"/>
+    <w:rsid w:val="00C007E4"/>
     <w:pPr>
       <w:keepNext/>
       <w:keepLines/>
@@ -1106,7 +1330,7 @@
     <w:uiPriority w:val="9"/>
     <w:unhideWhenUsed/>
     <w:qFormat/>
-    <w:rsid w:val="008246A0"/>
+    <w:rsid w:val="00C007E4"/>
     <w:pPr>
       <w:keepNext/>
       <w:keepLines/>
@@ -1133,7 +1357,7 @@
     <w:uiPriority w:val="9"/>
     <w:unhideWhenUsed/>
     <w:qFormat/>
-    <w:rsid w:val="008246A0"/>
+    <w:rsid w:val="00C007E4"/>
     <w:pPr>
       <w:keepNext/>
       <w:keepLines/>
@@ -1153,7 +1377,7 @@
     <w:uiPriority w:val="1"/>
     <w:semiHidden/>
     <w:unhideWhenUsed/>
-    <w:rsid w:val="008246A0"/>
+    <w:rsid w:val="00C007E4"/>
   </w:style>
   <w:style w:type="table" w:default="1" w:styleId="TableNormal">
     <w:name w:val="Normal Table"/>
@@ -1175,7 +1399,7 @@
     <w:uiPriority w:val="99"/>
     <w:semiHidden/>
     <w:unhideWhenUsed/>
-    <w:rsid w:val="008246A0"/>
+    <w:rsid w:val="00C007E4"/>
   </w:style>
   <w:style w:type="character" w:customStyle="1" w:styleId="Heading1Char">
     <w:name w:val="Heading 1 Char"/>
@@ -1183,7 +1407,7 @@
     <w:basedOn w:val="DefaultParagraphFont"/>
     <w:link w:val="Heading1"/>
     <w:uiPriority w:val="9"/>
-    <w:rsid w:val="008246A0"/>
+    <w:rsid w:val="00C007E4"/>
     <w:rPr>
       <w:rFonts w:ascii="Calibri" w:eastAsiaTheme="majorEastAsia" w:hAnsi="Calibri" w:cstheme="majorBidi"/>
       <w:b/>
@@ -1198,7 +1422,7 @@
     <w:basedOn w:val="DefaultParagraphFont"/>
     <w:link w:val="Heading2"/>
     <w:uiPriority w:val="9"/>
-    <w:rsid w:val="008246A0"/>
+    <w:rsid w:val="00C007E4"/>
     <w:rPr>
       <w:rFonts w:ascii="Calibri" w:eastAsiaTheme="majorEastAsia" w:hAnsi="Calibri" w:cstheme="majorBidi"/>
       <w:b/>
@@ -1214,7 +1438,7 @@
     <w:basedOn w:val="DefaultParagraphFont"/>
     <w:link w:val="Heading3"/>
     <w:uiPriority w:val="9"/>
-    <w:rsid w:val="008246A0"/>
+    <w:rsid w:val="00C007E4"/>
     <w:rPr>
       <w:rFonts w:ascii="Calibri" w:eastAsiaTheme="majorEastAsia" w:hAnsi="Calibri" w:cstheme="majorBidi"/>
       <w:b/>
@@ -1230,7 +1454,7 @@
     <w:basedOn w:val="DefaultParagraphFont"/>
     <w:link w:val="Heading4"/>
     <w:uiPriority w:val="9"/>
-    <w:rsid w:val="008246A0"/>
+    <w:rsid w:val="00C007E4"/>
     <w:rPr>
       <w:rFonts w:ascii="Calibri" w:eastAsiaTheme="majorEastAsia" w:hAnsi="Calibri" w:cstheme="majorBidi"/>
       <w:b/>
@@ -1245,7 +1469,7 @@
     <w:basedOn w:val="DefaultParagraphFont"/>
     <w:uiPriority w:val="1"/>
     <w:qFormat/>
-    <w:rsid w:val="008246A0"/>
+    <w:rsid w:val="00C007E4"/>
     <w:rPr>
       <w:b/>
       <w:sz w:val="26"/>
@@ -1258,7 +1482,7 @@
     <w:basedOn w:val="DefaultParagraphFont"/>
     <w:uiPriority w:val="1"/>
     <w:qFormat/>
-    <w:rsid w:val="008246A0"/>
+    <w:rsid w:val="00C007E4"/>
     <w:rPr>
       <w:b w:val="0"/>
       <w:sz w:val="22"/>
@@ -1270,7 +1494,7 @@
     <w:basedOn w:val="DefaultParagraphFont"/>
     <w:uiPriority w:val="20"/>
     <w:qFormat/>
-    <w:rsid w:val="008246A0"/>
+    <w:rsid w:val="00C007E4"/>
     <w:rPr>
       <w:rFonts w:ascii="Calibri" w:hAnsi="Calibri"/>
       <w:b/>
@@ -1287,7 +1511,7 @@
     <w:uiPriority w:val="99"/>
     <w:semiHidden/>
     <w:unhideWhenUsed/>
-    <w:rsid w:val="008246A0"/>
+    <w:rsid w:val="00C007E4"/>
     <w:rPr>
       <w:color w:val="auto"/>
       <w:u w:val="none"/>
@@ -1299,7 +1523,7 @@
     <w:uiPriority w:val="99"/>
     <w:semiHidden/>
     <w:unhideWhenUsed/>
-    <w:rsid w:val="008246A0"/>
+    <w:rsid w:val="00C007E4"/>
     <w:rPr>
       <w:color w:val="auto"/>
       <w:u w:val="none"/>
@@ -1312,7 +1536,7 @@
     <w:uiPriority w:val="99"/>
     <w:semiHidden/>
     <w:unhideWhenUsed/>
-    <w:rsid w:val="008246A0"/>
+    <w:rsid w:val="00C007E4"/>
     <w:pPr>
       <w:spacing w:after="0" w:line="240" w:lineRule="auto"/>
     </w:pPr>
@@ -1327,7 +1551,7 @@
     <w:link w:val="DocumentMap"/>
     <w:uiPriority w:val="99"/>
     <w:semiHidden/>
-    <w:rsid w:val="008246A0"/>
+    <w:rsid w:val="00C007E4"/>
     <w:rPr>
       <w:rFonts w:ascii="Lucida Grande" w:hAnsi="Lucida Grande" w:cs="Lucida Grande"/>
     </w:rPr>

</xml_diff>